<commit_message>
modification dans le fichier CDC.docx
</commit_message>
<xml_diff>
--- a/CDC.docx
+++ b/CDC.docx
@@ -59,6 +59,7 @@
           <w:szCs w:val="24"/>
         </w:rPr>
       </w:pPr>
+      <w:proofErr w:type="spellStart"/>
       <w:r>
         <w:rPr>
           <w:i/>
@@ -77,6 +78,7 @@
         </w:rPr>
         <w:t>a</w:t>
       </w:r>
+      <w:proofErr w:type="spellEnd"/>
     </w:p>
     <w:p>
       <w:pPr>
@@ -163,7 +165,35 @@
           <w:sz w:val="24"/>
           <w:szCs w:val="24"/>
         </w:rPr>
-        <w:t xml:space="preserve">Entreprise crée fictivement en 2023 dans le cadre de la formation pour le projet fil rouge. Ce site internet aura pour but d’aider le client à planifier son voyage et à le mettre en forme pour avoir un </w:t>
+        <w:t xml:space="preserve">Entreprise crée fictivement en </w:t>
+      </w:r>
+      <w:r>
+        <w:rPr>
+          <w:sz w:val="24"/>
+          <w:szCs w:val="24"/>
+        </w:rPr>
+        <w:t xml:space="preserve">Octobre </w:t>
+      </w:r>
+      <w:r>
+        <w:rPr>
+          <w:sz w:val="24"/>
+          <w:szCs w:val="24"/>
+        </w:rPr>
+        <w:t xml:space="preserve">2023 dans le cadre de la formation </w:t>
+      </w:r>
+      <w:r>
+        <w:rPr>
+          <w:sz w:val="24"/>
+          <w:szCs w:val="24"/>
+        </w:rPr>
+        <w:t xml:space="preserve">Concepteur Développeur d’Application </w:t>
+      </w:r>
+      <w:r>
+        <w:rPr>
+          <w:sz w:val="24"/>
+          <w:szCs w:val="24"/>
+        </w:rPr>
+        <w:t xml:space="preserve">pour le projet fil rouge. Ce site internet aura pour but d’aider le client à planifier son voyage et à le mettre en forme pour avoir un </w:t>
       </w:r>
       <w:r>
         <w:rPr>
@@ -300,49 +330,7 @@
           <w:sz w:val="24"/>
           <w:szCs w:val="24"/>
         </w:rPr>
-        <w:t xml:space="preserve">L’objectif de ce projet est de créer un site internet pour que </w:t>
-      </w:r>
-      <w:r>
-        <w:rPr>
-          <w:sz w:val="24"/>
-          <w:szCs w:val="24"/>
-        </w:rPr>
-        <w:t>les utilisateurs</w:t>
-      </w:r>
-      <w:r>
-        <w:rPr>
-          <w:sz w:val="24"/>
-          <w:szCs w:val="24"/>
-        </w:rPr>
-        <w:t xml:space="preserve"> ai</w:t>
-      </w:r>
-      <w:r>
-        <w:rPr>
-          <w:sz w:val="24"/>
-          <w:szCs w:val="24"/>
-        </w:rPr>
-        <w:t>ent</w:t>
-      </w:r>
-      <w:r>
-        <w:rPr>
-          <w:sz w:val="24"/>
-          <w:szCs w:val="24"/>
-        </w:rPr>
-        <w:t xml:space="preserve"> accès </w:t>
-      </w:r>
-      <w:r>
-        <w:rPr>
-          <w:sz w:val="24"/>
-          <w:szCs w:val="24"/>
-        </w:rPr>
-        <w:t>à</w:t>
-      </w:r>
-      <w:r>
-        <w:rPr>
-          <w:sz w:val="24"/>
-          <w:szCs w:val="24"/>
-        </w:rPr>
-        <w:t xml:space="preserve"> cet outil de planification de voyage. (Créer un site de A à Z pour pourvoir planifier ses voyages et générer une feuille de route en PDF à la fin).</w:t>
+        <w:t>L’objectif de ce projet est de créer un site internet pour que les utilisateurs aient accès à cet outil de planification de voyage. (Créer un site de A à Z pour pourvoir planifier ses voyages et générer une feuille de route en PDF à la fin).</w:t>
       </w:r>
     </w:p>
     <w:p>
@@ -389,21 +377,7 @@
           <w:sz w:val="24"/>
           <w:szCs w:val="24"/>
         </w:rPr>
-        <w:t xml:space="preserve"> de ce qui est prévu chaque jour, … Mais il sera </w:t>
-      </w:r>
-      <w:r>
-        <w:rPr>
-          <w:sz w:val="24"/>
-          <w:szCs w:val="24"/>
-        </w:rPr>
-        <w:t xml:space="preserve">également </w:t>
-      </w:r>
-      <w:r>
-        <w:rPr>
-          <w:sz w:val="24"/>
-          <w:szCs w:val="24"/>
-        </w:rPr>
-        <w:t xml:space="preserve">possible de générer une feuille de route et un roadbook afin de pouvoir le partager ou l’imprimer, la version finale pourra également être visible en hors-ligne. </w:t>
+        <w:t xml:space="preserve"> de ce qui est prévu chaque jour, … Mais il sera également possible de générer une feuille de route et un roadbook afin de pouvoir le partager ou l’imprimer, la version finale pourra également être visible en hors-ligne. </w:t>
       </w:r>
       <w:r>
         <w:rPr>
@@ -1243,7 +1217,23 @@
           <w:sz w:val="24"/>
           <w:szCs w:val="24"/>
         </w:rPr>
-        <w:t>Ecriture nom de marque : Loubag (sur Canvas)</w:t>
+        <w:t xml:space="preserve">Ecriture nom de marque : </w:t>
+      </w:r>
+      <w:proofErr w:type="spellStart"/>
+      <w:r>
+        <w:rPr>
+          <w:sz w:val="24"/>
+          <w:szCs w:val="24"/>
+        </w:rPr>
+        <w:t>Loubag</w:t>
+      </w:r>
+      <w:proofErr w:type="spellEnd"/>
+      <w:r>
+        <w:rPr>
+          <w:sz w:val="24"/>
+          <w:szCs w:val="24"/>
+        </w:rPr>
+        <w:t xml:space="preserve"> (sur Canvas)</w:t>
       </w:r>
     </w:p>
     <w:p>
@@ -1260,8 +1250,17 @@
           <w:sz w:val="24"/>
           <w:szCs w:val="24"/>
         </w:rPr>
-        <w:t>Ecriture phrase d’accroche : Lovelo</w:t>
-      </w:r>
+        <w:t xml:space="preserve">Ecriture phrase d’accroche : </w:t>
+      </w:r>
+      <w:proofErr w:type="spellStart"/>
+      <w:r>
+        <w:rPr>
+          <w:sz w:val="24"/>
+          <w:szCs w:val="24"/>
+        </w:rPr>
+        <w:t>Lovelo</w:t>
+      </w:r>
+      <w:proofErr w:type="spellEnd"/>
     </w:p>
     <w:p>
       <w:pPr>
@@ -1315,6 +1314,14 @@
           <w:u w:val="single"/>
         </w:rPr>
         <w:t>Maquettes</w:t>
+      </w:r>
+      <w:r>
+        <w:rPr>
+          <w:sz w:val="28"/>
+          <w:szCs w:val="28"/>
+          <w:u w:val="single"/>
+        </w:rPr>
+        <w:t xml:space="preserve"> </w:t>
       </w:r>
     </w:p>
     <w:p>
@@ -1797,7 +1804,21 @@
           <w:sz w:val="24"/>
           <w:szCs w:val="24"/>
         </w:rPr>
-        <w:t>Espace client avec un mot de passe (informations perso : nom, prénom, adresse mail, mot de passe)</w:t>
+        <w:t>Espace client avec un mot de passe (</w:t>
+      </w:r>
+      <w:r>
+        <w:rPr>
+          <w:sz w:val="24"/>
+          <w:szCs w:val="24"/>
+        </w:rPr>
+        <w:t>informations persos</w:t>
+      </w:r>
+      <w:r>
+        <w:rPr>
+          <w:sz w:val="24"/>
+          <w:szCs w:val="24"/>
+        </w:rPr>
+        <w:t> : nom, prénom, adresse mail, mot de passe)</w:t>
       </w:r>
     </w:p>
     <w:p>
@@ -1846,7 +1867,69 @@
           <w:sz w:val="24"/>
           <w:szCs w:val="24"/>
         </w:rPr>
-        <w:t>Fonctionnalités optionelles : Outil de partage des dépense (type tricount), Todo list, carte sur l’accueil du compte client avec les payes visités).</w:t>
+        <w:t xml:space="preserve">Fonctionnalités </w:t>
+      </w:r>
+      <w:r>
+        <w:rPr>
+          <w:sz w:val="24"/>
+          <w:szCs w:val="24"/>
+        </w:rPr>
+        <w:t>optionnelles</w:t>
+      </w:r>
+      <w:r>
+        <w:rPr>
+          <w:sz w:val="24"/>
+          <w:szCs w:val="24"/>
+        </w:rPr>
+        <w:t xml:space="preserve"> : Outil de partage des dépense (type </w:t>
+      </w:r>
+      <w:proofErr w:type="spellStart"/>
+      <w:r>
+        <w:rPr>
+          <w:sz w:val="24"/>
+          <w:szCs w:val="24"/>
+        </w:rPr>
+        <w:t>tricount</w:t>
+      </w:r>
+      <w:proofErr w:type="spellEnd"/>
+      <w:r>
+        <w:rPr>
+          <w:sz w:val="24"/>
+          <w:szCs w:val="24"/>
+        </w:rPr>
+        <w:t xml:space="preserve">), </w:t>
+      </w:r>
+      <w:proofErr w:type="spellStart"/>
+      <w:r>
+        <w:rPr>
+          <w:sz w:val="24"/>
+          <w:szCs w:val="24"/>
+        </w:rPr>
+        <w:t>Todo</w:t>
+      </w:r>
+      <w:proofErr w:type="spellEnd"/>
+      <w:r>
+        <w:rPr>
+          <w:sz w:val="24"/>
+          <w:szCs w:val="24"/>
+        </w:rPr>
+        <w:t xml:space="preserve"> </w:t>
+      </w:r>
+      <w:proofErr w:type="spellStart"/>
+      <w:r>
+        <w:rPr>
+          <w:sz w:val="24"/>
+          <w:szCs w:val="24"/>
+        </w:rPr>
+        <w:t>list</w:t>
+      </w:r>
+      <w:proofErr w:type="spellEnd"/>
+      <w:r>
+        <w:rPr>
+          <w:sz w:val="24"/>
+          <w:szCs w:val="24"/>
+        </w:rPr>
+        <w:t>, carte sur l’accueil du compte client avec les payes visités).</w:t>
       </w:r>
     </w:p>
     <w:p>
@@ -1891,7 +1974,35 @@
           <w:sz w:val="24"/>
           <w:szCs w:val="24"/>
         </w:rPr>
-        <w:t>Il faudra respecter les standards SEO en matières de balises titre et de éta-informations.</w:t>
+        <w:t xml:space="preserve">Il faudra respecter les standards SEO </w:t>
+      </w:r>
+      <w:r>
+        <w:rPr>
+          <w:sz w:val="24"/>
+          <w:szCs w:val="24"/>
+        </w:rPr>
+        <w:t>en matière de</w:t>
+      </w:r>
+      <w:r>
+        <w:rPr>
+          <w:sz w:val="24"/>
+          <w:szCs w:val="24"/>
+        </w:rPr>
+        <w:t xml:space="preserve"> balises titre et de </w:t>
+      </w:r>
+      <w:r>
+        <w:rPr>
+          <w:sz w:val="24"/>
+          <w:szCs w:val="24"/>
+        </w:rPr>
+        <w:t>m</w:t>
+      </w:r>
+      <w:r>
+        <w:rPr>
+          <w:sz w:val="24"/>
+          <w:szCs w:val="24"/>
+        </w:rPr>
+        <w:t>éta-informations.</w:t>
       </w:r>
     </w:p>
     <w:p>
@@ -1919,6 +2030,42 @@
     <w:p>
       <w:pPr>
         <w:rPr>
+          <w:sz w:val="24"/>
+          <w:szCs w:val="24"/>
+        </w:rPr>
+      </w:pPr>
+      <w:r>
+        <w:rPr>
+          <w:sz w:val="24"/>
+          <w:szCs w:val="24"/>
+        </w:rPr>
+        <w:t xml:space="preserve">Au début du projet je n’ai </w:t>
+      </w:r>
+      <w:r>
+        <w:rPr>
+          <w:sz w:val="24"/>
+          <w:szCs w:val="24"/>
+        </w:rPr>
+        <w:t>pa</w:t>
+      </w:r>
+      <w:r>
+        <w:rPr>
+          <w:sz w:val="24"/>
+          <w:szCs w:val="24"/>
+        </w:rPr>
+        <w:t>s encore les connaissances nécessaires afin de mener à bien ce projet. Néanmoins les connaissances seront apprises au cours de la formation.</w:t>
+      </w:r>
+      <w:r>
+        <w:rPr>
+          <w:sz w:val="24"/>
+          <w:szCs w:val="24"/>
+        </w:rPr>
+        <w:t xml:space="preserve"> Le site doit être compatible avec tous les navigateurs, depuis il doit être responsive pour pouvoir être utilisé sur téléphone portable.</w:t>
+      </w:r>
+    </w:p>
+    <w:p>
+      <w:pPr>
+        <w:rPr>
           <w:sz w:val="28"/>
           <w:szCs w:val="28"/>
         </w:rPr>
@@ -1951,14 +2098,45 @@
         <w:rPr>
           <w:sz w:val="28"/>
           <w:szCs w:val="28"/>
-        </w:rPr>
-      </w:pPr>
-      <w:r>
-        <w:rPr>
-          <w:sz w:val="28"/>
-          <w:szCs w:val="28"/>
+          <w:u w:val="single"/>
+        </w:rPr>
+      </w:pPr>
+      <w:r>
+        <w:rPr>
+          <w:sz w:val="28"/>
+          <w:szCs w:val="28"/>
+          <w:u w:val="single"/>
         </w:rPr>
         <w:t>Prestations attendues</w:t>
+      </w:r>
+    </w:p>
+    <w:p>
+      <w:pPr>
+        <w:rPr>
+          <w:sz w:val="24"/>
+          <w:szCs w:val="24"/>
+        </w:rPr>
+      </w:pPr>
+      <w:r>
+        <w:rPr>
+          <w:sz w:val="24"/>
+          <w:szCs w:val="24"/>
+        </w:rPr>
+        <w:t xml:space="preserve">Développement du site web, design, charte graphique, nom de domaine et </w:t>
+      </w:r>
+      <w:r>
+        <w:rPr>
+          <w:sz w:val="24"/>
+          <w:szCs w:val="24"/>
+        </w:rPr>
+        <w:t>hébergement</w:t>
+      </w:r>
+      <w:r>
+        <w:rPr>
+          <w:sz w:val="24"/>
+          <w:szCs w:val="24"/>
+        </w:rPr>
+        <w:t>,</w:t>
       </w:r>
     </w:p>
     <w:p>
@@ -1971,14 +2149,45 @@
         <w:rPr>
           <w:sz w:val="28"/>
           <w:szCs w:val="28"/>
-        </w:rPr>
-      </w:pPr>
-      <w:r>
-        <w:rPr>
-          <w:sz w:val="28"/>
-          <w:szCs w:val="28"/>
+          <w:u w:val="single"/>
+        </w:rPr>
+      </w:pPr>
+      <w:r>
+        <w:rPr>
+          <w:sz w:val="28"/>
+          <w:szCs w:val="28"/>
+          <w:u w:val="single"/>
         </w:rPr>
         <w:t>Planning</w:t>
+      </w:r>
+    </w:p>
+    <w:p>
+      <w:pPr>
+        <w:rPr>
+          <w:sz w:val="24"/>
+          <w:szCs w:val="24"/>
+        </w:rPr>
+      </w:pPr>
+      <w:r>
+        <w:rPr>
+          <w:sz w:val="24"/>
+          <w:szCs w:val="24"/>
+        </w:rPr>
+        <w:t xml:space="preserve">La date limite pour avoir fini le site web est la fin de la formation qui est le 28 Juin 2024. Le mieux </w:t>
+      </w:r>
+      <w:r>
+        <w:rPr>
+          <w:sz w:val="24"/>
+          <w:szCs w:val="24"/>
+        </w:rPr>
+        <w:t>serait</w:t>
+      </w:r>
+      <w:r>
+        <w:rPr>
+          <w:sz w:val="24"/>
+          <w:szCs w:val="24"/>
+        </w:rPr>
+        <w:t xml:space="preserve"> d’avoir fini 1 mois voir plus à l’avance.</w:t>
       </w:r>
     </w:p>
     <w:p>
@@ -1991,12 +2200,14 @@
         <w:rPr>
           <w:sz w:val="28"/>
           <w:szCs w:val="28"/>
-        </w:rPr>
-      </w:pPr>
-      <w:r>
-        <w:rPr>
-          <w:sz w:val="28"/>
-          <w:szCs w:val="28"/>
+          <w:u w:val="single"/>
+        </w:rPr>
+      </w:pPr>
+      <w:r>
+        <w:rPr>
+          <w:sz w:val="28"/>
+          <w:szCs w:val="28"/>
+          <w:u w:val="single"/>
         </w:rPr>
         <w:t>Méthodologie suivie</w:t>
       </w:r>
@@ -2011,14 +2222,60 @@
         <w:rPr>
           <w:sz w:val="28"/>
           <w:szCs w:val="28"/>
-        </w:rPr>
-      </w:pPr>
-      <w:r>
-        <w:rPr>
-          <w:sz w:val="28"/>
-          <w:szCs w:val="28"/>
+          <w:u w:val="single"/>
+        </w:rPr>
+      </w:pPr>
+      <w:r>
+        <w:rPr>
+          <w:sz w:val="28"/>
+          <w:szCs w:val="28"/>
+          <w:u w:val="single"/>
         </w:rPr>
         <w:t>Modalités de sélection du prestataire</w:t>
+      </w:r>
+    </w:p>
+    <w:p>
+      <w:pPr>
+        <w:pStyle w:val="Paragraphedeliste"/>
+        <w:numPr>
+          <w:ilvl w:val="0"/>
+          <w:numId w:val="10"/>
+        </w:numPr>
+        <w:rPr>
+          <w:sz w:val="28"/>
+          <w:szCs w:val="28"/>
+          <w:u w:val="single"/>
+        </w:rPr>
+      </w:pPr>
+      <w:r>
+        <w:rPr>
+          <w:sz w:val="28"/>
+          <w:szCs w:val="28"/>
+          <w:u w:val="single"/>
+        </w:rPr>
+        <w:t>Contraintes de coûts</w:t>
+      </w:r>
+    </w:p>
+    <w:p>
+      <w:pPr>
+        <w:rPr>
+          <w:sz w:val="24"/>
+          <w:szCs w:val="24"/>
+        </w:rPr>
+      </w:pPr>
+      <w:r>
+        <w:rPr>
+          <w:sz w:val="24"/>
+          <w:szCs w:val="24"/>
+        </w:rPr>
+        <w:t>Le moins de frais possible et encore mieux si</w:t>
+      </w:r>
+      <w:r>
+        <w:rPr>
+          <w:sz w:val="24"/>
+          <w:szCs w:val="24"/>
+        </w:rPr>
+        <w:t xml:space="preserve"> rien n’est à dépenser (hormis nom de domaine et hébergement).</w:t>
       </w:r>
     </w:p>
     <w:p>

</xml_diff>

<commit_message>
ajout CDC.docx, suivi.xlsx, diag.mdj, use case.mdj
</commit_message>
<xml_diff>
--- a/CDC.docx
+++ b/CDC.docx
@@ -315,22 +315,110 @@
     </w:p>
     <w:p>
       <w:pPr>
+        <w:rPr>
+          <w:sz w:val="24"/>
+          <w:szCs w:val="24"/>
+        </w:rPr>
+      </w:pPr>
+      <w:r>
+        <w:rPr>
+          <w:sz w:val="24"/>
+          <w:szCs w:val="24"/>
+        </w:rPr>
+        <w:t>L’objectif de ce projet est de créer un site internet pour que les utilisateurs aient accès à cet outil de planification de voyage. (Créer un site de A à Z pour pourvoir planifier ses voyages et générer une feuille de route en PDF à la fin).</w:t>
+      </w:r>
+    </w:p>
+    <w:p>
+      <w:pPr>
+        <w:rPr>
+          <w:color w:val="FF0000"/>
+          <w:sz w:val="24"/>
+          <w:szCs w:val="24"/>
+          <w:u w:val="single"/>
+        </w:rPr>
+      </w:pPr>
+      <w:r>
+        <w:rPr>
+          <w:sz w:val="24"/>
+          <w:szCs w:val="24"/>
+        </w:rPr>
+        <w:t xml:space="preserve">Sur ce site internet on pourras enregistrer un nom pour </w:t>
+      </w:r>
+      <w:r>
+        <w:rPr>
+          <w:sz w:val="24"/>
+          <w:szCs w:val="24"/>
+        </w:rPr>
+        <w:t>le voyage</w:t>
+      </w:r>
+      <w:r>
+        <w:rPr>
+          <w:sz w:val="24"/>
+          <w:szCs w:val="24"/>
+        </w:rPr>
+        <w:t xml:space="preserve">, les dates, le nombre de voyageurs, ses informations de vol ou de train, le ou les hébergements prévus (nom, adresse, prix/nuit, …), les activités prévues (nom, adresse, prix, …), </w:t>
+      </w:r>
+      <w:r>
+        <w:rPr>
+          <w:sz w:val="24"/>
+          <w:szCs w:val="24"/>
+        </w:rPr>
+        <w:t>une description</w:t>
+      </w:r>
+      <w:r>
+        <w:rPr>
+          <w:sz w:val="24"/>
+          <w:szCs w:val="24"/>
+        </w:rPr>
+        <w:t xml:space="preserve"> de ce qui est prévu chaque jour, … Mais il sera également possible de générer une feuille de route et un roadbook afin de pouvoir le partager ou l’imprimer, la version finale pourra également être visible en hors-ligne. </w:t>
+      </w:r>
+      <w:r>
+        <w:rPr>
+          <w:sz w:val="24"/>
+          <w:szCs w:val="24"/>
+        </w:rPr>
+        <w:t>(</w:t>
+      </w:r>
+      <w:r>
+        <w:rPr>
+          <w:color w:val="FF0000"/>
+          <w:sz w:val="24"/>
+          <w:szCs w:val="24"/>
+          <w:u w:val="single"/>
+        </w:rPr>
+        <w:t>Possibilité qu’un voyage soit lier à plusieurs comptes ?)</w:t>
+      </w:r>
+    </w:p>
+    <w:p>
+      <w:pPr>
+        <w:pStyle w:val="Paragraphedeliste"/>
+        <w:ind w:left="360"/>
+        <w:rPr>
+          <w:sz w:val="24"/>
+          <w:szCs w:val="24"/>
+        </w:rPr>
+      </w:pPr>
+    </w:p>
+    <w:p>
+      <w:pPr>
         <w:pStyle w:val="Paragraphedeliste"/>
         <w:numPr>
           <w:ilvl w:val="0"/>
           <w:numId w:val="7"/>
         </w:numPr>
         <w:rPr>
-          <w:sz w:val="24"/>
-          <w:szCs w:val="24"/>
-        </w:rPr>
-      </w:pPr>
-      <w:r>
-        <w:rPr>
-          <w:sz w:val="24"/>
-          <w:szCs w:val="24"/>
-        </w:rPr>
-        <w:t>L’objectif de ce projet est de créer un site internet pour que les utilisateurs aient accès à cet outil de planification de voyage. (Créer un site de A à Z pour pourvoir planifier ses voyages et générer une feuille de route en PDF à la fin).</w:t>
+          <w:sz w:val="28"/>
+          <w:szCs w:val="28"/>
+          <w:u w:val="single"/>
+        </w:rPr>
+      </w:pPr>
+      <w:r>
+        <w:rPr>
+          <w:sz w:val="28"/>
+          <w:szCs w:val="28"/>
+          <w:u w:val="single"/>
+        </w:rPr>
+        <w:t>Cible adressée par le site</w:t>
       </w:r>
     </w:p>
     <w:p>
@@ -338,63 +426,113 @@
         <w:pStyle w:val="Paragraphedeliste"/>
         <w:ind w:left="360"/>
         <w:rPr>
-          <w:color w:val="FF0000"/>
-          <w:sz w:val="24"/>
-          <w:szCs w:val="24"/>
-          <w:u w:val="single"/>
-        </w:rPr>
-      </w:pPr>
-      <w:r>
-        <w:rPr>
-          <w:sz w:val="24"/>
-          <w:szCs w:val="24"/>
-        </w:rPr>
-        <w:t xml:space="preserve">Sur ce site internet on pourras enregistrer un nom pour </w:t>
-      </w:r>
-      <w:r>
-        <w:rPr>
-          <w:sz w:val="24"/>
-          <w:szCs w:val="24"/>
-        </w:rPr>
-        <w:t>le voyage</w:t>
-      </w:r>
-      <w:r>
-        <w:rPr>
-          <w:sz w:val="24"/>
-          <w:szCs w:val="24"/>
-        </w:rPr>
-        <w:t xml:space="preserve">, les dates, le nombre de voyageurs, ses informations de vol ou de train, le ou les hébergements prévus (nom, adresse, prix/nuit, …), les activités prévues (nom, adresse, prix, …), </w:t>
-      </w:r>
-      <w:r>
-        <w:rPr>
-          <w:sz w:val="24"/>
-          <w:szCs w:val="24"/>
-        </w:rPr>
-        <w:t>une description</w:t>
-      </w:r>
-      <w:r>
-        <w:rPr>
-          <w:sz w:val="24"/>
-          <w:szCs w:val="24"/>
-        </w:rPr>
-        <w:t xml:space="preserve"> de ce qui est prévu chaque jour, … Mais il sera également possible de générer une feuille de route et un roadbook afin de pouvoir le partager ou l’imprimer, la version finale pourra également être visible en hors-ligne. </w:t>
-      </w:r>
-      <w:r>
-        <w:rPr>
-          <w:sz w:val="24"/>
-          <w:szCs w:val="24"/>
-        </w:rPr>
-        <w:t>(</w:t>
-      </w:r>
-      <w:r>
-        <w:rPr>
-          <w:color w:val="FF0000"/>
-          <w:sz w:val="24"/>
-          <w:szCs w:val="24"/>
-          <w:u w:val="single"/>
-        </w:rPr>
-        <w:t>Possibilité qu’un voyage soit lier à plusieurs comptes ?)</w:t>
-      </w:r>
+          <w:sz w:val="24"/>
+          <w:szCs w:val="24"/>
+        </w:rPr>
+      </w:pPr>
+      <w:r>
+        <w:rPr>
+          <w:sz w:val="24"/>
+          <w:szCs w:val="24"/>
+        </w:rPr>
+        <w:t xml:space="preserve">Ce site s’adresse au particulier, de 20 ans à </w:t>
+      </w:r>
+      <w:r>
+        <w:rPr>
+          <w:sz w:val="24"/>
+          <w:szCs w:val="24"/>
+        </w:rPr>
+        <w:t>70</w:t>
+      </w:r>
+      <w:r>
+        <w:rPr>
+          <w:sz w:val="24"/>
+          <w:szCs w:val="24"/>
+        </w:rPr>
+        <w:t xml:space="preserve"> ans, toute personne qui ai</w:t>
+      </w:r>
+      <w:r>
+        <w:rPr>
+          <w:sz w:val="24"/>
+          <w:szCs w:val="24"/>
+        </w:rPr>
+        <w:t>me</w:t>
+      </w:r>
+      <w:r>
+        <w:rPr>
+          <w:sz w:val="24"/>
+          <w:szCs w:val="24"/>
+        </w:rPr>
+        <w:t xml:space="preserve"> voyager et qui souhaite organiser au moins ses périples.</w:t>
+      </w:r>
+    </w:p>
+    <w:p>
+      <w:pPr>
+        <w:pStyle w:val="Paragraphedeliste"/>
+        <w:ind w:left="360"/>
+        <w:rPr>
+          <w:sz w:val="24"/>
+          <w:szCs w:val="24"/>
+        </w:rPr>
+      </w:pPr>
+      <w:r>
+        <w:rPr>
+          <w:sz w:val="24"/>
+          <w:szCs w:val="24"/>
+        </w:rPr>
+        <w:t xml:space="preserve">Il s’adressera en priorité aux personnes qui créer déjà leur feuille de route eux-mêmes mais qui auront ici un outil pour mettre en forme automatiquement. </w:t>
+      </w:r>
+    </w:p>
+    <w:p>
+      <w:pPr>
+        <w:pStyle w:val="Paragraphedeliste"/>
+        <w:ind w:left="360"/>
+        <w:rPr>
+          <w:sz w:val="24"/>
+          <w:szCs w:val="24"/>
+        </w:rPr>
+      </w:pPr>
+      <w:r>
+        <w:rPr>
+          <w:sz w:val="24"/>
+          <w:szCs w:val="24"/>
+        </w:rPr>
+        <w:t>Mais il s’adressera aussi aux personnes qui aime simplement voyage</w:t>
+      </w:r>
+      <w:r>
+        <w:rPr>
+          <w:sz w:val="24"/>
+          <w:szCs w:val="24"/>
+        </w:rPr>
+        <w:t>r</w:t>
+      </w:r>
+      <w:r>
+        <w:rPr>
+          <w:sz w:val="24"/>
+          <w:szCs w:val="24"/>
+        </w:rPr>
+        <w:t xml:space="preserve"> et veulent un site pour rassembler toutes les informations.</w:t>
+      </w:r>
+    </w:p>
+    <w:p>
+      <w:pPr>
+        <w:pStyle w:val="Paragraphedeliste"/>
+        <w:ind w:left="360"/>
+        <w:rPr>
+          <w:sz w:val="24"/>
+          <w:szCs w:val="24"/>
+        </w:rPr>
+      </w:pPr>
+    </w:p>
+    <w:p>
+      <w:pPr>
+        <w:pStyle w:val="Paragraphedeliste"/>
+        <w:ind w:left="360"/>
+        <w:rPr>
+          <w:sz w:val="24"/>
+          <w:szCs w:val="24"/>
+        </w:rPr>
+      </w:pPr>
     </w:p>
     <w:p>
       <w:pPr>
@@ -425,120 +563,6 @@
           <w:szCs w:val="28"/>
           <w:u w:val="single"/>
         </w:rPr>
-        <w:t>Cible adressée par le site</w:t>
-      </w:r>
-    </w:p>
-    <w:p>
-      <w:pPr>
-        <w:pStyle w:val="Paragraphedeliste"/>
-        <w:ind w:left="360"/>
-        <w:rPr>
-          <w:sz w:val="24"/>
-          <w:szCs w:val="24"/>
-        </w:rPr>
-      </w:pPr>
-      <w:r>
-        <w:rPr>
-          <w:sz w:val="24"/>
-          <w:szCs w:val="24"/>
-        </w:rPr>
-        <w:t xml:space="preserve">Ce site s’adresse au particulier, de 20 ans à </w:t>
-      </w:r>
-      <w:r>
-        <w:rPr>
-          <w:sz w:val="24"/>
-          <w:szCs w:val="24"/>
-        </w:rPr>
-        <w:t>70</w:t>
-      </w:r>
-      <w:r>
-        <w:rPr>
-          <w:sz w:val="24"/>
-          <w:szCs w:val="24"/>
-        </w:rPr>
-        <w:t xml:space="preserve"> ans, toute personne qui ai</w:t>
-      </w:r>
-      <w:r>
-        <w:rPr>
-          <w:sz w:val="24"/>
-          <w:szCs w:val="24"/>
-        </w:rPr>
-        <w:t>me</w:t>
-      </w:r>
-      <w:r>
-        <w:rPr>
-          <w:sz w:val="24"/>
-          <w:szCs w:val="24"/>
-        </w:rPr>
-        <w:t xml:space="preserve"> voyager et qui souhaite organiser au moins ses périples.</w:t>
-      </w:r>
-    </w:p>
-    <w:p>
-      <w:pPr>
-        <w:pStyle w:val="Paragraphedeliste"/>
-        <w:ind w:left="360"/>
-        <w:rPr>
-          <w:sz w:val="24"/>
-          <w:szCs w:val="24"/>
-        </w:rPr>
-      </w:pPr>
-      <w:r>
-        <w:rPr>
-          <w:sz w:val="24"/>
-          <w:szCs w:val="24"/>
-        </w:rPr>
-        <w:t>Il s’adressera en priorité aux personnes qui créer déjà leur feuille de route d’eux-mêmes mais qui auront ici un outil pour mettre en forme automatiquement. Mais il s’adressera aussi aux personnes qui aime simplement voyage et veulent un site pour rassembler toutes les informations.</w:t>
-      </w:r>
-    </w:p>
-    <w:p>
-      <w:pPr>
-        <w:pStyle w:val="Paragraphedeliste"/>
-        <w:ind w:left="360"/>
-        <w:rPr>
-          <w:sz w:val="24"/>
-          <w:szCs w:val="24"/>
-        </w:rPr>
-      </w:pPr>
-    </w:p>
-    <w:p>
-      <w:pPr>
-        <w:pStyle w:val="Paragraphedeliste"/>
-        <w:ind w:left="360"/>
-        <w:rPr>
-          <w:sz w:val="24"/>
-          <w:szCs w:val="24"/>
-        </w:rPr>
-      </w:pPr>
-    </w:p>
-    <w:p>
-      <w:pPr>
-        <w:pStyle w:val="Paragraphedeliste"/>
-        <w:ind w:left="360"/>
-        <w:rPr>
-          <w:sz w:val="24"/>
-          <w:szCs w:val="24"/>
-        </w:rPr>
-      </w:pPr>
-    </w:p>
-    <w:p>
-      <w:pPr>
-        <w:pStyle w:val="Paragraphedeliste"/>
-        <w:numPr>
-          <w:ilvl w:val="0"/>
-          <w:numId w:val="7"/>
-        </w:numPr>
-        <w:rPr>
-          <w:sz w:val="28"/>
-          <w:szCs w:val="28"/>
-          <w:u w:val="single"/>
-        </w:rPr>
-      </w:pPr>
-      <w:r>
-        <w:rPr>
-          <w:sz w:val="28"/>
-          <w:szCs w:val="28"/>
-          <w:u w:val="single"/>
-        </w:rPr>
         <w:t>Description de l’existant</w:t>
       </w:r>
     </w:p>
@@ -604,6 +628,7 @@
           <w:szCs w:val="28"/>
           <w:u w:val="single"/>
         </w:rPr>
+        <w:lastRenderedPageBreak/>
         <w:t>Charte graphique</w:t>
       </w:r>
     </w:p>
@@ -864,7 +889,7 @@
         <mc:AlternateContent>
           <mc:Choice Requires="wps">
             <w:drawing>
-              <wp:anchor distT="0" distB="0" distL="114300" distR="114300" simplePos="0" relativeHeight="251659264" behindDoc="0" locked="0" layoutInCell="1" allowOverlap="1" wp14:anchorId="27E0046B" wp14:editId="7E4F391A">
+              <wp:anchor distT="0" distB="0" distL="114300" distR="114300" simplePos="0" relativeHeight="251659264" behindDoc="0" locked="0" layoutInCell="1" allowOverlap="1" wp14:anchorId="27E0046B" wp14:editId="281F7C62">
                 <wp:simplePos x="0" y="0"/>
                 <wp:positionH relativeFrom="column">
                   <wp:posOffset>347980</wp:posOffset>
@@ -890,7 +915,7 @@
                           <a:avLst/>
                         </a:prstGeom>
                         <a:solidFill>
-                          <a:srgbClr val="F5EEDC"/>
+                          <a:srgbClr val="FFF8EF"/>
                         </a:solidFill>
                       </wps:spPr>
                       <wps:style>
@@ -923,7 +948,10 @@
           </mc:Choice>
           <mc:Fallback>
             <w:pict>
-              <v:shape w14:anchorId="577053AC" id="Organigramme : Connecteur 1" o:spid="_x0000_s1026" type="#_x0000_t120" style="position:absolute;margin-left:27.4pt;margin-top:3pt;width:39pt;height:39.75pt;z-index:251659264;visibility:visible;mso-wrap-style:square;mso-wrap-distance-left:9pt;mso-wrap-distance-top:0;mso-wrap-distance-right:9pt;mso-wrap-distance-bottom:0;mso-position-horizontal:absolute;mso-position-horizontal-relative:text;mso-position-vertical:absolute;mso-position-vertical-relative:text;v-text-anchor:middle" o:gfxdata="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" fillcolor="#f5eedc" strokecolor="#09101d [484]" strokeweight="1pt">
+              <v:shapetype w14:anchorId="50A77A06" id="_x0000_t120" coordsize="21600,21600" o:spt="120" path="m10800,qx,10800,10800,21600,21600,10800,10800,xe">
+                <v:path gradientshapeok="t" o:connecttype="custom" o:connectlocs="10800,0;3163,3163;0,10800;3163,18437;10800,21600;18437,18437;21600,10800;18437,3163" textboxrect="3163,3163,18437,18437"/>
+              </v:shapetype>
+              <v:shape id="Organigramme : Connecteur 1" o:spid="_x0000_s1026" type="#_x0000_t120" style="position:absolute;margin-left:27.4pt;margin-top:3pt;width:39pt;height:39.75pt;z-index:251659264;visibility:visible;mso-wrap-style:square;mso-wrap-distance-left:9pt;mso-wrap-distance-top:0;mso-wrap-distance-right:9pt;mso-wrap-distance-bottom:0;mso-position-horizontal:absolute;mso-position-horizontal-relative:text;mso-position-vertical:absolute;mso-position-vertical-relative:text;v-text-anchor:middle" o:gfxdata="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" fillcolor="#fff8ef" strokecolor="#09101d [484]" strokeweight="1pt">
                 <v:stroke joinstyle="miter"/>
               </v:shape>
             </w:pict>
@@ -965,7 +993,29 @@
           <w:sz w:val="24"/>
           <w:szCs w:val="24"/>
         </w:rPr>
-        <w:t xml:space="preserve">   #F5EEDC </w:t>
+        <w:t xml:space="preserve">   #</w:t>
+      </w:r>
+      <w:r>
+        <w:rPr>
+          <w:sz w:val="24"/>
+          <w:szCs w:val="24"/>
+        </w:rPr>
+        <w:t>FFF8</w:t>
+      </w:r>
+      <w:proofErr w:type="gramStart"/>
+      <w:r>
+        <w:rPr>
+          <w:sz w:val="24"/>
+          <w:szCs w:val="24"/>
+        </w:rPr>
+        <w:t xml:space="preserve">EF </w:t>
+      </w:r>
+      <w:r>
+        <w:rPr>
+          <w:sz w:val="24"/>
+          <w:szCs w:val="24"/>
+        </w:rPr>
+        <w:t xml:space="preserve"> </w:t>
       </w:r>
       <w:r>
         <w:rPr>
@@ -974,6 +1024,7 @@
         </w:rPr>
         <w:tab/>
       </w:r>
+      <w:proofErr w:type="gramEnd"/>
       <w:r>
         <w:rPr>
           <w:sz w:val="24"/>
@@ -1050,10 +1101,10 @@
           <w:noProof/>
         </w:rPr>
         <w:drawing>
-          <wp:inline distT="0" distB="0" distL="0" distR="0" wp14:anchorId="4A6EE7A1" wp14:editId="73CCC751">
-            <wp:extent cx="1561336" cy="1581150"/>
-            <wp:effectExtent l="0" t="0" r="1270" b="0"/>
-            <wp:docPr id="1047233328" name="Image 1"/>
+          <wp:inline distT="0" distB="0" distL="0" distR="0" wp14:anchorId="44D1F5D9" wp14:editId="2C979E2B">
+            <wp:extent cx="1862281" cy="1786270"/>
+            <wp:effectExtent l="0" t="0" r="5080" b="4445"/>
+            <wp:docPr id="1547305827" name="Image 1"/>
             <wp:cNvGraphicFramePr>
               <a:graphicFrameLocks xmlns:a="http://schemas.openxmlformats.org/drawingml/2006/main" noChangeAspect="1"/>
             </wp:cNvGraphicFramePr>
@@ -1061,7 +1112,7 @@
               <a:graphicData uri="http://schemas.openxmlformats.org/drawingml/2006/picture">
                 <pic:pic xmlns:pic="http://schemas.openxmlformats.org/drawingml/2006/picture">
                   <pic:nvPicPr>
-                    <pic:cNvPr id="1047233328" name=""/>
+                    <pic:cNvPr id="1547305827" name=""/>
                     <pic:cNvPicPr/>
                   </pic:nvPicPr>
                   <pic:blipFill>
@@ -1073,7 +1124,7 @@
                   <pic:spPr>
                     <a:xfrm>
                       <a:off x="0" y="0"/>
-                      <a:ext cx="1567144" cy="1587032"/>
+                      <a:ext cx="1874157" cy="1797661"/>
                     </a:xfrm>
                     <a:prstGeom prst="rect">
                       <a:avLst/>
@@ -1110,10 +1161,10 @@
           <w:noProof/>
         </w:rPr>
         <w:drawing>
-          <wp:inline distT="0" distB="0" distL="0" distR="0" wp14:anchorId="57B829C3" wp14:editId="10ED3067">
-            <wp:extent cx="2502295" cy="2333519"/>
-            <wp:effectExtent l="0" t="0" r="0" b="0"/>
-            <wp:docPr id="289141603" name="Image 1"/>
+          <wp:inline distT="0" distB="0" distL="0" distR="0" wp14:anchorId="1622BED7" wp14:editId="4E000C1B">
+            <wp:extent cx="2714625" cy="3190875"/>
+            <wp:effectExtent l="0" t="0" r="9525" b="9525"/>
+            <wp:docPr id="298181337" name="Image 1"/>
             <wp:cNvGraphicFramePr>
               <a:graphicFrameLocks xmlns:a="http://schemas.openxmlformats.org/drawingml/2006/main" noChangeAspect="1"/>
             </wp:cNvGraphicFramePr>
@@ -1121,7 +1172,7 @@
               <a:graphicData uri="http://schemas.openxmlformats.org/drawingml/2006/picture">
                 <pic:pic xmlns:pic="http://schemas.openxmlformats.org/drawingml/2006/picture">
                   <pic:nvPicPr>
-                    <pic:cNvPr id="289141603" name=""/>
+                    <pic:cNvPr id="298181337" name=""/>
                     <pic:cNvPicPr/>
                   </pic:nvPicPr>
                   <pic:blipFill>
@@ -1133,7 +1184,7 @@
                   <pic:spPr>
                     <a:xfrm>
                       <a:off x="0" y="0"/>
-                      <a:ext cx="2514344" cy="2344756"/>
+                      <a:ext cx="2714625" cy="3190875"/>
                     </a:xfrm>
                     <a:prstGeom prst="rect">
                       <a:avLst/>
@@ -1157,10 +1208,10 @@
           <w:noProof/>
         </w:rPr>
         <w:drawing>
-          <wp:inline distT="0" distB="0" distL="0" distR="0" wp14:anchorId="7122EA1C" wp14:editId="20715444">
-            <wp:extent cx="1743075" cy="1675288"/>
-            <wp:effectExtent l="0" t="0" r="0" b="1270"/>
-            <wp:docPr id="731756777" name="Image 1"/>
+          <wp:inline distT="0" distB="0" distL="0" distR="0" wp14:anchorId="16349CA3" wp14:editId="7B69D035">
+            <wp:extent cx="2228850" cy="2190750"/>
+            <wp:effectExtent l="0" t="0" r="0" b="0"/>
+            <wp:docPr id="1018460952" name="Image 1"/>
             <wp:cNvGraphicFramePr>
               <a:graphicFrameLocks xmlns:a="http://schemas.openxmlformats.org/drawingml/2006/main" noChangeAspect="1"/>
             </wp:cNvGraphicFramePr>
@@ -1168,7 +1219,7 @@
               <a:graphicData uri="http://schemas.openxmlformats.org/drawingml/2006/picture">
                 <pic:pic xmlns:pic="http://schemas.openxmlformats.org/drawingml/2006/picture">
                   <pic:nvPicPr>
-                    <pic:cNvPr id="731756777" name=""/>
+                    <pic:cNvPr id="1018460952" name=""/>
                     <pic:cNvPicPr/>
                   </pic:nvPicPr>
                   <pic:blipFill>
@@ -1180,7 +1231,7 @@
                   <pic:spPr>
                     <a:xfrm>
                       <a:off x="0" y="0"/>
-                      <a:ext cx="1756021" cy="1687730"/>
+                      <a:ext cx="2228850" cy="2190750"/>
                     </a:xfrm>
                     <a:prstGeom prst="rect">
                       <a:avLst/>
@@ -1225,7 +1276,7 @@
           <w:sz w:val="24"/>
           <w:szCs w:val="24"/>
         </w:rPr>
-        <w:t>Loubag</w:t>
+        <w:t>Lobster</w:t>
       </w:r>
       <w:proofErr w:type="spellEnd"/>
       <w:r>
@@ -1233,7 +1284,39 @@
           <w:sz w:val="24"/>
           <w:szCs w:val="24"/>
         </w:rPr>
-        <w:t xml:space="preserve"> (sur Canvas)</w:t>
+        <w:t xml:space="preserve"> </w:t>
+      </w:r>
+      <w:proofErr w:type="spellStart"/>
+      <w:r>
+        <w:rPr>
+          <w:sz w:val="24"/>
+          <w:szCs w:val="24"/>
+        </w:rPr>
+        <w:t>Two</w:t>
+      </w:r>
+      <w:proofErr w:type="spellEnd"/>
+      <w:r>
+        <w:rPr>
+          <w:sz w:val="24"/>
+          <w:szCs w:val="24"/>
+        </w:rPr>
+        <w:t xml:space="preserve"> (</w:t>
+      </w:r>
+      <w:proofErr w:type="spellStart"/>
+      <w:r>
+        <w:rPr>
+          <w:sz w:val="24"/>
+          <w:szCs w:val="24"/>
+        </w:rPr>
+        <w:t>italic</w:t>
+      </w:r>
+      <w:proofErr w:type="spellEnd"/>
+      <w:r>
+        <w:rPr>
+          <w:sz w:val="24"/>
+          <w:szCs w:val="24"/>
+        </w:rPr>
+        <w:t>)</w:t>
       </w:r>
     </w:p>
     <w:p>
@@ -1250,7 +1333,47 @@
           <w:sz w:val="24"/>
           <w:szCs w:val="24"/>
         </w:rPr>
-        <w:t xml:space="preserve">Ecriture phrase d’accroche : </w:t>
+        <w:t>Ecriture phrase d’accroche</w:t>
+      </w:r>
+      <w:proofErr w:type="gramStart"/>
+      <w:r>
+        <w:rPr>
+          <w:sz w:val="24"/>
+          <w:szCs w:val="24"/>
+        </w:rPr>
+        <w:t> :</w:t>
+      </w:r>
+      <w:r>
+        <w:rPr>
+          <w:sz w:val="24"/>
+          <w:szCs w:val="24"/>
+        </w:rPr>
+        <w:t>Glaciale</w:t>
+      </w:r>
+      <w:proofErr w:type="gramEnd"/>
+      <w:r>
+        <w:rPr>
+          <w:sz w:val="24"/>
+          <w:szCs w:val="24"/>
+        </w:rPr>
+        <w:t xml:space="preserve"> indifférence</w:t>
+      </w:r>
+    </w:p>
+    <w:p>
+      <w:pPr>
+        <w:pStyle w:val="Paragraphedeliste"/>
+        <w:ind w:left="360"/>
+        <w:rPr>
+          <w:sz w:val="24"/>
+          <w:szCs w:val="24"/>
+        </w:rPr>
+      </w:pPr>
+      <w:r>
+        <w:rPr>
+          <w:sz w:val="24"/>
+          <w:szCs w:val="24"/>
+        </w:rPr>
+        <w:t xml:space="preserve">(Ecriture dans maquette : </w:t>
       </w:r>
       <w:proofErr w:type="spellStart"/>
       <w:r>
@@ -1258,9 +1381,32 @@
           <w:sz w:val="24"/>
           <w:szCs w:val="24"/>
         </w:rPr>
-        <w:t>Lovelo</w:t>
+        <w:t>Ruluko</w:t>
       </w:r>
       <w:proofErr w:type="spellEnd"/>
+      <w:r>
+        <w:rPr>
+          <w:sz w:val="24"/>
+          <w:szCs w:val="24"/>
+        </w:rPr>
+        <w:t>)</w:t>
+      </w:r>
+    </w:p>
+    <w:p>
+      <w:pPr>
+        <w:pStyle w:val="Paragraphedeliste"/>
+        <w:ind w:left="360"/>
+        <w:rPr>
+          <w:sz w:val="24"/>
+          <w:szCs w:val="24"/>
+        </w:rPr>
+        <w:sectPr>
+          <w:pgSz w:w="11906" w:h="16838"/>
+          <w:pgMar w:top="720" w:right="720" w:bottom="720" w:left="720" w:header="708" w:footer="708" w:gutter="0"/>
+          <w:cols w:space="708"/>
+          <w:docGrid w:linePitch="360"/>
+        </w:sectPr>
+      </w:pPr>
     </w:p>
     <w:p>
       <w:pPr>
@@ -1293,6 +1439,127 @@
         </w:rPr>
         <w:t>Design</w:t>
       </w:r>
+      <w:r>
+        <w:rPr>
+          <w:sz w:val="28"/>
+          <w:szCs w:val="28"/>
+          <w:u w:val="single"/>
+        </w:rPr>
+        <w:t xml:space="preserve"> (</w:t>
+      </w:r>
+      <w:proofErr w:type="spellStart"/>
+      <w:r>
+        <w:rPr>
+          <w:sz w:val="28"/>
+          <w:szCs w:val="28"/>
+          <w:u w:val="single"/>
+        </w:rPr>
+        <w:t>Moodboard</w:t>
+      </w:r>
+      <w:proofErr w:type="spellEnd"/>
+      <w:r>
+        <w:rPr>
+          <w:sz w:val="28"/>
+          <w:szCs w:val="28"/>
+          <w:u w:val="single"/>
+        </w:rPr>
+        <w:t>)</w:t>
+      </w:r>
+    </w:p>
+    <w:p>
+      <w:pPr>
+        <w:rPr>
+          <w:sz w:val="28"/>
+          <w:szCs w:val="28"/>
+          <w:u w:val="single"/>
+        </w:rPr>
+      </w:pPr>
+    </w:p>
+    <w:p>
+      <w:pPr>
+        <w:jc w:val="center"/>
+        <w:rPr>
+          <w:sz w:val="28"/>
+          <w:szCs w:val="28"/>
+          <w:u w:val="single"/>
+        </w:rPr>
+      </w:pPr>
+      <w:r>
+        <w:rPr>
+          <w:noProof/>
+        </w:rPr>
+        <w:drawing>
+          <wp:inline distT="0" distB="0" distL="0" distR="0" wp14:anchorId="115C3CA6" wp14:editId="0B49F827">
+            <wp:extent cx="4912242" cy="7038954"/>
+            <wp:effectExtent l="0" t="0" r="3175" b="0"/>
+            <wp:docPr id="1711137904" name="Image 1"/>
+            <wp:cNvGraphicFramePr>
+              <a:graphicFrameLocks xmlns:a="http://schemas.openxmlformats.org/drawingml/2006/main" noChangeAspect="1"/>
+            </wp:cNvGraphicFramePr>
+            <a:graphic xmlns:a="http://schemas.openxmlformats.org/drawingml/2006/main">
+              <a:graphicData uri="http://schemas.openxmlformats.org/drawingml/2006/picture">
+                <pic:pic xmlns:pic="http://schemas.openxmlformats.org/drawingml/2006/picture">
+                  <pic:nvPicPr>
+                    <pic:cNvPr id="1711137904" name=""/>
+                    <pic:cNvPicPr/>
+                  </pic:nvPicPr>
+                  <pic:blipFill>
+                    <a:blip r:embed="rId8"/>
+                    <a:stretch>
+                      <a:fillRect/>
+                    </a:stretch>
+                  </pic:blipFill>
+                  <pic:spPr>
+                    <a:xfrm>
+                      <a:off x="0" y="0"/>
+                      <a:ext cx="4922860" cy="7054169"/>
+                    </a:xfrm>
+                    <a:prstGeom prst="rect">
+                      <a:avLst/>
+                    </a:prstGeom>
+                  </pic:spPr>
+                </pic:pic>
+              </a:graphicData>
+            </a:graphic>
+          </wp:inline>
+        </w:drawing>
+      </w:r>
+    </w:p>
+    <w:p>
+      <w:pPr>
+        <w:jc w:val="center"/>
+        <w:rPr>
+          <w:sz w:val="28"/>
+          <w:szCs w:val="28"/>
+          <w:u w:val="single"/>
+        </w:rPr>
+      </w:pPr>
+    </w:p>
+    <w:p>
+      <w:pPr>
+        <w:jc w:val="center"/>
+        <w:rPr>
+          <w:sz w:val="28"/>
+          <w:szCs w:val="28"/>
+          <w:u w:val="single"/>
+        </w:rPr>
+        <w:sectPr>
+          <w:pgSz w:w="11906" w:h="16838"/>
+          <w:pgMar w:top="720" w:right="720" w:bottom="720" w:left="720" w:header="708" w:footer="708" w:gutter="0"/>
+          <w:cols w:space="708"/>
+          <w:docGrid w:linePitch="360"/>
+        </w:sectPr>
+      </w:pPr>
+    </w:p>
+    <w:p>
+      <w:pPr>
+        <w:jc w:val="center"/>
+        <w:rPr>
+          <w:sz w:val="28"/>
+          <w:szCs w:val="28"/>
+          <w:u w:val="single"/>
+        </w:rPr>
+      </w:pPr>
     </w:p>
     <w:p>
       <w:pPr>
@@ -1352,7 +1619,7 @@
                     <pic:cNvPicPr/>
                   </pic:nvPicPr>
                   <pic:blipFill>
-                    <a:blip r:embed="rId8"/>
+                    <a:blip r:embed="rId9"/>
                     <a:stretch>
                       <a:fillRect/>
                     </a:stretch>
@@ -1385,7 +1652,6 @@
         <w:rPr>
           <w:noProof/>
         </w:rPr>
-        <w:lastRenderedPageBreak/>
         <w:drawing>
           <wp:inline distT="0" distB="0" distL="0" distR="0" wp14:anchorId="24B862B7" wp14:editId="2D10C25D">
             <wp:extent cx="3171825" cy="3082729"/>
@@ -1402,7 +1668,7 @@
                     <pic:cNvPicPr/>
                   </pic:nvPicPr>
                   <pic:blipFill>
-                    <a:blip r:embed="rId9"/>
+                    <a:blip r:embed="rId10"/>
                     <a:stretch>
                       <a:fillRect/>
                     </a:stretch>
@@ -1449,7 +1715,7 @@
                     <pic:cNvPicPr/>
                   </pic:nvPicPr>
                   <pic:blipFill>
-                    <a:blip r:embed="rId10"/>
+                    <a:blip r:embed="rId11"/>
                     <a:stretch>
                       <a:fillRect/>
                     </a:stretch>
@@ -1482,6 +1748,7 @@
         <w:rPr>
           <w:noProof/>
         </w:rPr>
+        <w:lastRenderedPageBreak/>
         <w:drawing>
           <wp:inline distT="0" distB="0" distL="0" distR="0" wp14:anchorId="0F15FF39" wp14:editId="53C92736">
             <wp:extent cx="3143250" cy="4734471"/>
@@ -1498,7 +1765,7 @@
                     <pic:cNvPicPr/>
                   </pic:nvPicPr>
                   <pic:blipFill>
-                    <a:blip r:embed="rId11"/>
+                    <a:blip r:embed="rId12"/>
                     <a:stretch>
                       <a:fillRect/>
                     </a:stretch>
@@ -1538,7 +1805,7 @@
                     <pic:cNvPicPr/>
                   </pic:nvPicPr>
                   <pic:blipFill>
-                    <a:blip r:embed="rId12"/>
+                    <a:blip r:embed="rId13"/>
                     <a:stretch>
                       <a:fillRect/>
                     </a:stretch>
@@ -1592,7 +1859,6 @@
           <w:szCs w:val="28"/>
           <w:u w:val="single"/>
         </w:rPr>
-        <w:lastRenderedPageBreak/>
         <w:t xml:space="preserve">Maquette très simple du doc PDF </w:t>
       </w:r>
       <w:r>
@@ -1619,6 +1885,7 @@
         <w:rPr>
           <w:noProof/>
         </w:rPr>
+        <w:lastRenderedPageBreak/>
         <w:drawing>
           <wp:inline distT="0" distB="0" distL="0" distR="0" wp14:anchorId="17962F4B" wp14:editId="063DAAE7">
             <wp:extent cx="4010025" cy="5015420"/>
@@ -1635,7 +1902,7 @@
                     <pic:cNvPicPr/>
                   </pic:nvPicPr>
                   <pic:blipFill>
-                    <a:blip r:embed="rId13"/>
+                    <a:blip r:embed="rId14"/>
                     <a:stretch>
                       <a:fillRect/>
                     </a:stretch>
@@ -1731,7 +1998,7 @@
                     <pic:cNvPicPr/>
                   </pic:nvPicPr>
                   <pic:blipFill>
-                    <a:blip r:embed="rId14"/>
+                    <a:blip r:embed="rId15"/>
                     <a:stretch>
                       <a:fillRect/>
                     </a:stretch>
@@ -1850,23 +2117,23 @@
           <w:sz w:val="24"/>
           <w:szCs w:val="24"/>
         </w:rPr>
+        <w:t>Génération d’un PDF du voyage.</w:t>
+      </w:r>
+    </w:p>
+    <w:p>
+      <w:pPr>
+        <w:spacing w:after="0"/>
+        <w:rPr>
+          <w:sz w:val="24"/>
+          <w:szCs w:val="24"/>
+        </w:rPr>
+      </w:pPr>
+      <w:r>
+        <w:rPr>
+          <w:sz w:val="24"/>
+          <w:szCs w:val="24"/>
+        </w:rPr>
         <w:lastRenderedPageBreak/>
-        <w:t>Génération d’un PDF du voyage.</w:t>
-      </w:r>
-    </w:p>
-    <w:p>
-      <w:pPr>
-        <w:spacing w:after="0"/>
-        <w:rPr>
-          <w:sz w:val="24"/>
-          <w:szCs w:val="24"/>
-        </w:rPr>
-      </w:pPr>
-      <w:r>
-        <w:rPr>
-          <w:sz w:val="24"/>
-          <w:szCs w:val="24"/>
-        </w:rPr>
         <w:t xml:space="preserve">Fonctionnalités </w:t>
       </w:r>
       <w:r>

</xml_diff>